<commit_message>
Add some notes on Lecture1~2 of ACC. Other modifications are about Lecture3 of ACC and Lecture5 of RS.
</commit_message>
<xml_diff>
--- a/Advanced Cloud Computing/Lecture3/notes_docker.docx
+++ b/Advanced Cloud Computing/Lecture3/notes_docker.docx
@@ -14,7 +14,7 @@
     <w:p>
       <w:r>
         <w:pict w14:anchorId="4F913DB9">
-          <v:rect id="_x0000_i1079" style="width:0;height:1.5pt" o:hralign="center" o:hrstd="t" o:hr="t" fillcolor="#a0a0a0" stroked="f"/>
+          <v:rect id="_x0000_i1025" style="width:0;height:1.5pt" o:hralign="center" o:hrstd="t" o:hr="t" fillcolor="#a0a0a0" stroked="f"/>
         </w:pict>
       </w:r>
     </w:p>
@@ -312,13 +312,8 @@
           </w:tcPr>
           <w:p>
             <w:r>
-              <w:t xml:space="preserve">namespace + </w:t>
-            </w:r>
-            <w:proofErr w:type="spellStart"/>
-            <w:r>
-              <w:t>cgroup</w:t>
-            </w:r>
-            <w:proofErr w:type="spellEnd"/>
+              <w:t>namespace + cgroup</w:t>
+            </w:r>
           </w:p>
         </w:tc>
         <w:tc>
@@ -362,7 +357,7 @@
     <w:p>
       <w:r>
         <w:pict w14:anchorId="11F9BF32">
-          <v:rect id="_x0000_i1080" style="width:0;height:1.5pt" o:hralign="center" o:hrstd="t" o:hr="t" fillcolor="#a0a0a0" stroked="f"/>
+          <v:rect id="_x0000_i1026" style="width:0;height:1.5pt" o:hralign="center" o:hrstd="t" o:hr="t" fillcolor="#a0a0a0" stroked="f"/>
         </w:pict>
       </w:r>
     </w:p>
@@ -398,15 +393,7 @@
         </w:numPr>
       </w:pPr>
       <w:r>
-        <w:t>namespaces：隔离各类系统资源（进程/</w:t>
-      </w:r>
-      <w:proofErr w:type="spellStart"/>
-      <w:r>
-        <w:t>pid</w:t>
-      </w:r>
-      <w:proofErr w:type="spellEnd"/>
-      <w:r>
-        <w:t>，文件系统，网络，用户）</w:t>
+        <w:t>namespaces：隔离各类系统资源（进程/pid，文件系统，网络，用户）</w:t>
       </w:r>
     </w:p>
     <w:p>
@@ -416,29 +403,19 @@
           <w:numId w:val="1"/>
         </w:numPr>
       </w:pPr>
-      <w:proofErr w:type="spellStart"/>
-      <w:r>
-        <w:t>cgroups</w:t>
-      </w:r>
-      <w:proofErr w:type="spellEnd"/>
-      <w:r>
-        <w:t>：限制 CPU/内存/磁盘 IO 等资源使用</w:t>
-      </w:r>
-    </w:p>
-    <w:p>
-      <w:r>
-        <w:t>无法隔离完整内核，所以定义为</w:t>
-      </w:r>
-      <w:proofErr w:type="gramStart"/>
-      <w:r>
-        <w:t>软件级隔离</w:t>
-      </w:r>
-      <w:proofErr w:type="gramEnd"/>
+      <w:r>
+        <w:t>cgroups：限制 CPU/内存/磁盘 IO 等资源使用</w:t>
+      </w:r>
+    </w:p>
+    <w:p>
+      <w:r>
+        <w:t>无法隔离完整内核，所以定义为软件级隔离</w:t>
+      </w:r>
     </w:p>
     <w:p>
       <w:r>
         <w:pict w14:anchorId="3528A49A">
-          <v:rect id="_x0000_i1081" style="width:0;height:1.5pt" o:hralign="center" o:hrstd="t" o:hr="t" fillcolor="#a0a0a0" stroked="f"/>
+          <v:rect id="_x0000_i1027" style="width:0;height:1.5pt" o:hralign="center" o:hrstd="t" o:hr="t" fillcolor="#a0a0a0" stroked="f"/>
         </w:pict>
       </w:r>
     </w:p>
@@ -507,7 +484,7 @@
     <w:p>
       <w:r>
         <w:pict w14:anchorId="733F6DB3">
-          <v:rect id="_x0000_i1082" style="width:0;height:1.5pt" o:hralign="center" o:hrstd="t" o:hr="t" fillcolor="#a0a0a0" stroked="f"/>
+          <v:rect id="_x0000_i1028" style="width:0;height:1.5pt" o:hralign="center" o:hrstd="t" o:hr="t" fillcolor="#a0a0a0" stroked="f"/>
         </w:pict>
       </w:r>
     </w:p>
@@ -562,7 +539,7 @@
     <w:p>
       <w:r>
         <w:pict w14:anchorId="63607059">
-          <v:rect id="_x0000_i1083" style="width:0;height:1.5pt" o:hralign="center" o:hrstd="t" o:hr="t" fillcolor="#a0a0a0" stroked="f"/>
+          <v:rect id="_x0000_i1029" style="width:0;height:1.5pt" o:hralign="center" o:hrstd="t" o:hr="t" fillcolor="#a0a0a0" stroked="f"/>
         </w:pict>
       </w:r>
     </w:p>
@@ -583,15 +560,7 @@
     </w:p>
     <w:p>
       <w:r>
-        <w:t xml:space="preserve">不是，Anaconda 的环境 (如 </w:t>
-      </w:r>
-      <w:proofErr w:type="spellStart"/>
-      <w:r>
-        <w:t>conda</w:t>
-      </w:r>
-      <w:proofErr w:type="spellEnd"/>
-      <w:r>
-        <w:t xml:space="preserve"> env)是</w:t>
+        <w:t>不是，Anaconda 的环境 (如 conda env)是</w:t>
       </w:r>
       <w:r>
         <w:rPr>
@@ -634,7 +603,7 @@
     <w:p>
       <w:r>
         <w:pict w14:anchorId="05C2FE25">
-          <v:rect id="_x0000_i1084" style="width:0;height:1.5pt" o:hralign="center" o:hrstd="t" o:hr="t" fillcolor="#a0a0a0" stroked="f"/>
+          <v:rect id="_x0000_i1030" style="width:0;height:1.5pt" o:hralign="center" o:hrstd="t" o:hr="t" fillcolor="#a0a0a0" stroked="f"/>
         </w:pict>
       </w:r>
     </w:p>
@@ -659,23 +628,7 @@
           <w:b/>
           <w:bCs/>
         </w:rPr>
-        <w:t>没有自己的内核，但有自己的用户端环境（</w:t>
-      </w:r>
-      <w:proofErr w:type="spellStart"/>
-      <w:r>
-        <w:rPr>
-          <w:b/>
-          <w:bCs/>
-        </w:rPr>
-        <w:t>userspace</w:t>
-      </w:r>
-      <w:proofErr w:type="spellEnd"/>
-      <w:r>
-        <w:rPr>
-          <w:b/>
-          <w:bCs/>
-        </w:rPr>
-        <w:t>）</w:t>
+        <w:t>没有自己的内核，但有自己的用户端环境（userspace）</w:t>
       </w:r>
       <w:r>
         <w:t>：</w:t>
@@ -689,15 +642,7 @@
         </w:numPr>
       </w:pPr>
       <w:r>
-        <w:t>容器镜像中的 Ubuntu/ Ubuntu/\</w:t>
-      </w:r>
-      <w:proofErr w:type="spellStart"/>
-      <w:r>
-        <w:t>uAlpine</w:t>
-      </w:r>
-      <w:proofErr w:type="spellEnd"/>
-      <w:r>
-        <w:t xml:space="preserve"> 是抽离的用户端 Linux 文件系统，包括 /bin, /lib 等</w:t>
+        <w:t>容器镜像中的 Ubuntu/ Ubuntu/\uAlpine 是抽离的用户端 Linux 文件系统，包括 /bin, /lib 等</w:t>
       </w:r>
     </w:p>
     <w:p>
@@ -719,7 +664,7 @@
     <w:p>
       <w:r>
         <w:pict w14:anchorId="249C95EE">
-          <v:rect id="_x0000_i1085" style="width:0;height:1.5pt" o:hralign="center" o:hrstd="t" o:hr="t" fillcolor="#a0a0a0" stroked="f"/>
+          <v:rect id="_x0000_i1031" style="width:0;height:1.5pt" o:hralign="center" o:hrstd="t" o:hr="t" fillcolor="#a0a0a0" stroked="f"/>
         </w:pict>
       </w:r>
     </w:p>
@@ -851,13 +796,8 @@
           </w:tcPr>
           <w:p>
             <w:r>
-              <w:t xml:space="preserve">namespace + </w:t>
-            </w:r>
-            <w:proofErr w:type="spellStart"/>
-            <w:r>
-              <w:t>cgroups</w:t>
-            </w:r>
-            <w:proofErr w:type="spellEnd"/>
+              <w:t>namespace + cgroups</w:t>
+            </w:r>
           </w:p>
         </w:tc>
         <w:tc>
@@ -1061,15 +1001,7 @@
           </w:tcPr>
           <w:p>
             <w:r>
-              <w:t xml:space="preserve">DevOps / </w:t>
-            </w:r>
-            <w:proofErr w:type="gramStart"/>
-            <w:r>
-              <w:t>微服务</w:t>
-            </w:r>
-            <w:proofErr w:type="gramEnd"/>
-            <w:r>
-              <w:t xml:space="preserve"> / 快速部署</w:t>
+              <w:t>DevOps / 微服务 / 快速部署</w:t>
             </w:r>
           </w:p>
         </w:tc>
@@ -1090,7 +1022,7 @@
     <w:p>
       <w:r>
         <w:pict w14:anchorId="26307FB0">
-          <v:rect id="_x0000_i1086" style="width:0;height:1.5pt" o:hralign="center" o:hrstd="t" o:hr="t" fillcolor="#a0a0a0" stroked="f"/>
+          <v:rect id="_x0000_i1032" style="width:0;height:1.5pt" o:hralign="center" o:hrstd="t" o:hr="t" fillcolor="#a0a0a0" stroked="f"/>
         </w:pict>
       </w:r>
     </w:p>
@@ -1140,13 +1072,57 @@
     <w:p>
       <w:r>
         <w:pict w14:anchorId="2D9F4D91">
-          <v:rect id="_x0000_i1087" style="width:0;height:1.5pt" o:hralign="center" o:hrstd="t" o:hr="t" fillcolor="#a0a0a0" stroked="f"/>
+          <v:rect id="_x0000_i1033" style="width:0;height:1.5pt" o:hralign="center" o:hrstd="t" o:hr="t" fillcolor="#a0a0a0" stroked="f"/>
         </w:pict>
       </w:r>
     </w:p>
     <w:p>
       <w:r>
         <w:t>如果需要给这些内容配图/视觉化说明，我也可以帮你绘制模型。</w:t>
+      </w:r>
+    </w:p>
+    <w:p>
+      <w:pPr>
+        <w:rPr>
+          <w:rFonts w:hint="eastAsia"/>
+        </w:rPr>
+      </w:pPr>
+      <w:r>
+        <w:drawing>
+          <wp:inline distT="0" distB="0" distL="0" distR="0" wp14:anchorId="2A3AC359" wp14:editId="409DCCAD">
+            <wp:extent cx="5274310" cy="3347085"/>
+            <wp:effectExtent l="0" t="0" r="2540" b="5715"/>
+            <wp:docPr id="1141206946" name="图片 1"/>
+            <wp:cNvGraphicFramePr>
+              <a:graphicFrameLocks xmlns:a="http://schemas.openxmlformats.org/drawingml/2006/main" noChangeAspect="1"/>
+            </wp:cNvGraphicFramePr>
+            <a:graphic xmlns:a="http://schemas.openxmlformats.org/drawingml/2006/main">
+              <a:graphicData uri="http://schemas.openxmlformats.org/drawingml/2006/picture">
+                <pic:pic xmlns:pic="http://schemas.openxmlformats.org/drawingml/2006/picture">
+                  <pic:nvPicPr>
+                    <pic:cNvPr id="1141206946" name=""/>
+                    <pic:cNvPicPr/>
+                  </pic:nvPicPr>
+                  <pic:blipFill>
+                    <a:blip r:embed="rId7"/>
+                    <a:stretch>
+                      <a:fillRect/>
+                    </a:stretch>
+                  </pic:blipFill>
+                  <pic:spPr>
+                    <a:xfrm>
+                      <a:off x="0" y="0"/>
+                      <a:ext cx="5274310" cy="3347085"/>
+                    </a:xfrm>
+                    <a:prstGeom prst="rect">
+                      <a:avLst/>
+                    </a:prstGeom>
+                  </pic:spPr>
+                </pic:pic>
+              </a:graphicData>
+            </a:graphic>
+          </wp:inline>
+        </w:drawing>
       </w:r>
     </w:p>
     <w:p/>
@@ -2734,6 +2710,7 @@
   <w:style w:type="character" w:default="1" w:styleId="a0">
     <w:name w:val="Default Paragraph Font"/>
     <w:uiPriority w:val="1"/>
+    <w:semiHidden/>
     <w:unhideWhenUsed/>
   </w:style>
   <w:style w:type="table" w:default="1" w:styleId="a1">

</xml_diff>